<commit_message>
Added UI concepts and rough features
</commit_message>
<xml_diff>
--- a/docs/Requirements specification.docx
+++ b/docs/Requirements specification.docx
@@ -4,17 +4,1232 @@
   <w:body>
     <w:p>
       <w:pPr>
+        <w:rPr>
+          <w:lang w:val="en-US"/>
+        </w:rPr>
+      </w:pPr>
+      <w:r>
+        <w:rPr>
+          <w:lang w:val="en-US"/>
+        </w:rPr>
+        <w:t>Front page</w:t>
+      </w:r>
+    </w:p>
+    <w:p>
+      <w:pPr>
+        <w:rPr>
+          <w:lang w:val="en-US"/>
+        </w:rPr>
+      </w:pPr>
+    </w:p>
+    <w:p>
+      <w:pPr>
+        <w:rPr>
+          <w:lang w:val="en-US"/>
+        </w:rPr>
+      </w:pPr>
+    </w:p>
+    <w:p>
+      <w:pPr>
+        <w:rPr>
+          <w:lang w:val="en-US"/>
+        </w:rPr>
+      </w:pPr>
+    </w:p>
+    <w:p>
+      <w:pPr>
+        <w:rPr>
+          <w:lang w:val="en-US"/>
+        </w:rPr>
+      </w:pPr>
+    </w:p>
+    <w:p>
+      <w:pPr>
+        <w:rPr>
+          <w:lang w:val="en-US"/>
+        </w:rPr>
+      </w:pPr>
+    </w:p>
+    <w:p>
+      <w:pPr>
+        <w:rPr>
+          <w:lang w:val="en-US"/>
+        </w:rPr>
+      </w:pPr>
+    </w:p>
+    <w:p>
+      <w:pPr>
+        <w:rPr>
+          <w:lang w:val="en-US"/>
+        </w:rPr>
+      </w:pPr>
+    </w:p>
+    <w:p>
+      <w:pPr>
+        <w:rPr>
+          <w:lang w:val="en-US"/>
+        </w:rPr>
+      </w:pPr>
+    </w:p>
+    <w:p>
+      <w:pPr>
+        <w:rPr>
+          <w:lang w:val="en-US"/>
+        </w:rPr>
+      </w:pPr>
+    </w:p>
+    <w:p>
+      <w:pPr>
+        <w:rPr>
+          <w:lang w:val="en-US"/>
+        </w:rPr>
+      </w:pPr>
+    </w:p>
+    <w:p>
+      <w:pPr>
+        <w:rPr>
+          <w:lang w:val="en-US"/>
+        </w:rPr>
+      </w:pPr>
+    </w:p>
+    <w:p>
+      <w:pPr>
+        <w:rPr>
+          <w:lang w:val="en-US"/>
+        </w:rPr>
+      </w:pPr>
+    </w:p>
+    <w:p>
+      <w:pPr>
+        <w:rPr>
+          <w:lang w:val="en-US"/>
+        </w:rPr>
+      </w:pPr>
+    </w:p>
+    <w:p>
+      <w:pPr>
+        <w:rPr>
+          <w:lang w:val="en-US"/>
+        </w:rPr>
+      </w:pPr>
+    </w:p>
+    <w:p>
+      <w:pPr>
+        <w:rPr>
+          <w:lang w:val="en-US"/>
+        </w:rPr>
+      </w:pPr>
+    </w:p>
+    <w:p>
+      <w:pPr>
+        <w:rPr>
+          <w:lang w:val="en-US"/>
+        </w:rPr>
+      </w:pPr>
+    </w:p>
+    <w:p>
+      <w:pPr>
+        <w:rPr>
+          <w:lang w:val="en-US"/>
+        </w:rPr>
+      </w:pPr>
+    </w:p>
+    <w:p>
+      <w:pPr>
+        <w:rPr>
+          <w:lang w:val="en-US"/>
+        </w:rPr>
+      </w:pPr>
+    </w:p>
+    <w:p>
+      <w:pPr>
+        <w:rPr>
+          <w:lang w:val="en-US"/>
+        </w:rPr>
+      </w:pPr>
+    </w:p>
+    <w:p>
+      <w:pPr>
+        <w:rPr>
+          <w:lang w:val="en-US"/>
+        </w:rPr>
+      </w:pPr>
+    </w:p>
+    <w:p>
+      <w:pPr>
+        <w:rPr>
+          <w:lang w:val="en-US"/>
+        </w:rPr>
+      </w:pPr>
+    </w:p>
+    <w:p>
+      <w:pPr>
+        <w:rPr>
+          <w:lang w:val="en-US"/>
+        </w:rPr>
+      </w:pPr>
+    </w:p>
+    <w:p>
+      <w:pPr>
+        <w:rPr>
+          <w:lang w:val="en-US"/>
+        </w:rPr>
+      </w:pPr>
+    </w:p>
+    <w:p>
+      <w:pPr>
+        <w:rPr>
+          <w:lang w:val="en-US"/>
+        </w:rPr>
+      </w:pPr>
+    </w:p>
+    <w:p>
+      <w:pPr>
+        <w:rPr>
+          <w:lang w:val="en-US"/>
+        </w:rPr>
+      </w:pPr>
+    </w:p>
+    <w:p>
+      <w:pPr>
+        <w:rPr>
+          <w:lang w:val="en-US"/>
+        </w:rPr>
+      </w:pPr>
+    </w:p>
+    <w:p>
+      <w:pPr>
+        <w:rPr>
+          <w:lang w:val="en-US"/>
+        </w:rPr>
+      </w:pPr>
+    </w:p>
+    <w:p>
+      <w:pPr>
+        <w:rPr>
+          <w:lang w:val="en-US"/>
+        </w:rPr>
+      </w:pPr>
+    </w:p>
+    <w:sdt>
+      <w:sdtPr>
+        <w:rPr>
+          <w:rFonts w:asciiTheme="minorHAnsi" w:eastAsiaTheme="minorHAnsi" w:hAnsiTheme="minorHAnsi" w:cstheme="minorBidi"/>
+          <w:color w:val="auto"/>
+          <w:sz w:val="22"/>
+          <w:szCs w:val="22"/>
+          <w:lang w:val="de-DE"/>
+          <w14:ligatures w14:val="standardContextual"/>
+        </w:rPr>
+        <w:id w:val="-1026634724"/>
+        <w:docPartObj>
+          <w:docPartGallery w:val="Table of Contents"/>
+          <w:docPartUnique/>
+        </w:docPartObj>
+      </w:sdtPr>
+      <w:sdtEndPr>
+        <w:rPr>
+          <w:b/>
+          <w:bCs/>
+          <w:noProof/>
+        </w:rPr>
+      </w:sdtEndPr>
+      <w:sdtContent>
+        <w:p>
+          <w:pPr>
+            <w:pStyle w:val="TOCHeading"/>
+          </w:pPr>
+          <w:r>
+            <w:t>Contents</w:t>
+          </w:r>
+        </w:p>
+        <w:p>
+          <w:pPr>
+            <w:pStyle w:val="TOC1"/>
+            <w:tabs>
+              <w:tab w:val="right" w:leader="dot" w:pos="9396"/>
+            </w:tabs>
+            <w:rPr>
+              <w:rFonts w:eastAsiaTheme="minorEastAsia"/>
+              <w:noProof/>
+              <w:kern w:val="2"/>
+              <w:sz w:val="24"/>
+              <w:szCs w:val="24"/>
+              <w:lang w:eastAsia="de-DE"/>
+            </w:rPr>
+          </w:pPr>
+          <w:r>
+            <w:fldChar w:fldCharType="begin"/>
+          </w:r>
+          <w:r>
+            <w:rPr>
+              <w:lang w:val="en-US"/>
+            </w:rPr>
+            <w:instrText xml:space="preserve"> TOC \o "1-3" \h \z \u </w:instrText>
+          </w:r>
+          <w:r>
+            <w:fldChar w:fldCharType="separate"/>
+          </w:r>
+          <w:hyperlink w:anchor="_Toc217212972" w:history="1">
+            <w:r>
+              <w:rPr>
+                <w:rStyle w:val="Hyperlink"/>
+                <w:noProof/>
+                <w:lang w:val="en-US"/>
+              </w:rPr>
+              <w:t>Introduction</w:t>
+            </w:r>
+            <w:r>
+              <w:rPr>
+                <w:noProof/>
+                <w:webHidden/>
+              </w:rPr>
+              <w:tab/>
+            </w:r>
+            <w:r>
+              <w:rPr>
+                <w:noProof/>
+                <w:webHidden/>
+              </w:rPr>
+              <w:fldChar w:fldCharType="begin"/>
+            </w:r>
+            <w:r>
+              <w:rPr>
+                <w:noProof/>
+                <w:webHidden/>
+              </w:rPr>
+              <w:instrText xml:space="preserve"> PAGEREF _Toc217212972 \h </w:instrText>
+            </w:r>
+            <w:r>
+              <w:rPr>
+                <w:noProof/>
+                <w:webHidden/>
+              </w:rPr>
+            </w:r>
+            <w:r>
+              <w:rPr>
+                <w:noProof/>
+                <w:webHidden/>
+              </w:rPr>
+              <w:fldChar w:fldCharType="separate"/>
+            </w:r>
+            <w:r>
+              <w:rPr>
+                <w:noProof/>
+                <w:webHidden/>
+              </w:rPr>
+              <w:t>3</w:t>
+            </w:r>
+            <w:r>
+              <w:rPr>
+                <w:noProof/>
+                <w:webHidden/>
+              </w:rPr>
+              <w:fldChar w:fldCharType="end"/>
+            </w:r>
+          </w:hyperlink>
+        </w:p>
+        <w:p>
+          <w:pPr>
+            <w:pStyle w:val="TOC1"/>
+            <w:tabs>
+              <w:tab w:val="right" w:leader="dot" w:pos="9396"/>
+            </w:tabs>
+            <w:rPr>
+              <w:rFonts w:eastAsiaTheme="minorEastAsia"/>
+              <w:noProof/>
+              <w:kern w:val="2"/>
+              <w:sz w:val="24"/>
+              <w:szCs w:val="24"/>
+              <w:lang w:eastAsia="de-DE"/>
+            </w:rPr>
+          </w:pPr>
+          <w:hyperlink w:anchor="_Toc217212973" w:history="1">
+            <w:r>
+              <w:rPr>
+                <w:rStyle w:val="Hyperlink"/>
+                <w:noProof/>
+                <w:lang w:val="en-US"/>
+              </w:rPr>
+              <w:t>Goals</w:t>
+            </w:r>
+            <w:r>
+              <w:rPr>
+                <w:noProof/>
+                <w:webHidden/>
+              </w:rPr>
+              <w:tab/>
+            </w:r>
+            <w:r>
+              <w:rPr>
+                <w:noProof/>
+                <w:webHidden/>
+              </w:rPr>
+              <w:fldChar w:fldCharType="begin"/>
+            </w:r>
+            <w:r>
+              <w:rPr>
+                <w:noProof/>
+                <w:webHidden/>
+              </w:rPr>
+              <w:instrText xml:space="preserve"> PAGEREF _Toc217212973 \h </w:instrText>
+            </w:r>
+            <w:r>
+              <w:rPr>
+                <w:noProof/>
+                <w:webHidden/>
+              </w:rPr>
+            </w:r>
+            <w:r>
+              <w:rPr>
+                <w:noProof/>
+                <w:webHidden/>
+              </w:rPr>
+              <w:fldChar w:fldCharType="separate"/>
+            </w:r>
+            <w:r>
+              <w:rPr>
+                <w:noProof/>
+                <w:webHidden/>
+              </w:rPr>
+              <w:t>3</w:t>
+            </w:r>
+            <w:r>
+              <w:rPr>
+                <w:noProof/>
+                <w:webHidden/>
+              </w:rPr>
+              <w:fldChar w:fldCharType="end"/>
+            </w:r>
+          </w:hyperlink>
+        </w:p>
+        <w:p>
+          <w:pPr>
+            <w:pStyle w:val="TOC1"/>
+            <w:tabs>
+              <w:tab w:val="right" w:leader="dot" w:pos="9396"/>
+            </w:tabs>
+            <w:rPr>
+              <w:rFonts w:eastAsiaTheme="minorEastAsia"/>
+              <w:noProof/>
+              <w:kern w:val="2"/>
+              <w:sz w:val="24"/>
+              <w:szCs w:val="24"/>
+              <w:lang w:eastAsia="de-DE"/>
+            </w:rPr>
+          </w:pPr>
+          <w:hyperlink w:anchor="_Toc217212974" w:history="1">
+            <w:r>
+              <w:rPr>
+                <w:rStyle w:val="Hyperlink"/>
+                <w:noProof/>
+                <w:lang w:val="en-US"/>
+              </w:rPr>
+              <w:t>Features</w:t>
+            </w:r>
+            <w:r>
+              <w:rPr>
+                <w:noProof/>
+                <w:webHidden/>
+              </w:rPr>
+              <w:tab/>
+            </w:r>
+            <w:r>
+              <w:rPr>
+                <w:noProof/>
+                <w:webHidden/>
+              </w:rPr>
+              <w:fldChar w:fldCharType="begin"/>
+            </w:r>
+            <w:r>
+              <w:rPr>
+                <w:noProof/>
+                <w:webHidden/>
+              </w:rPr>
+              <w:instrText xml:space="preserve"> PAGEREF _Toc217212974 \h </w:instrText>
+            </w:r>
+            <w:r>
+              <w:rPr>
+                <w:noProof/>
+                <w:webHidden/>
+              </w:rPr>
+            </w:r>
+            <w:r>
+              <w:rPr>
+                <w:noProof/>
+                <w:webHidden/>
+              </w:rPr>
+              <w:fldChar w:fldCharType="separate"/>
+            </w:r>
+            <w:r>
+              <w:rPr>
+                <w:noProof/>
+                <w:webHidden/>
+              </w:rPr>
+              <w:t>3</w:t>
+            </w:r>
+            <w:r>
+              <w:rPr>
+                <w:noProof/>
+                <w:webHidden/>
+              </w:rPr>
+              <w:fldChar w:fldCharType="end"/>
+            </w:r>
+          </w:hyperlink>
+        </w:p>
+        <w:p>
+          <w:pPr>
+            <w:pStyle w:val="TOC2"/>
+            <w:tabs>
+              <w:tab w:val="right" w:leader="dot" w:pos="9396"/>
+            </w:tabs>
+            <w:rPr>
+              <w:rFonts w:eastAsiaTheme="minorEastAsia"/>
+              <w:noProof/>
+              <w:kern w:val="2"/>
+              <w:sz w:val="24"/>
+              <w:szCs w:val="24"/>
+              <w:lang w:eastAsia="de-DE"/>
+            </w:rPr>
+          </w:pPr>
+          <w:hyperlink w:anchor="_Toc217212975" w:history="1">
+            <w:r>
+              <w:rPr>
+                <w:rStyle w:val="Hyperlink"/>
+                <w:noProof/>
+                <w:lang w:val="en-US"/>
+              </w:rPr>
+              <w:t>Functional Requirements (MVP)</w:t>
+            </w:r>
+            <w:r>
+              <w:rPr>
+                <w:noProof/>
+                <w:webHidden/>
+              </w:rPr>
+              <w:tab/>
+            </w:r>
+            <w:r>
+              <w:rPr>
+                <w:noProof/>
+                <w:webHidden/>
+              </w:rPr>
+              <w:fldChar w:fldCharType="begin"/>
+            </w:r>
+            <w:r>
+              <w:rPr>
+                <w:noProof/>
+                <w:webHidden/>
+              </w:rPr>
+              <w:instrText xml:space="preserve"> PAGEREF _Toc217212975 \h </w:instrText>
+            </w:r>
+            <w:r>
+              <w:rPr>
+                <w:noProof/>
+                <w:webHidden/>
+              </w:rPr>
+            </w:r>
+            <w:r>
+              <w:rPr>
+                <w:noProof/>
+                <w:webHidden/>
+              </w:rPr>
+              <w:fldChar w:fldCharType="separate"/>
+            </w:r>
+            <w:r>
+              <w:rPr>
+                <w:noProof/>
+                <w:webHidden/>
+              </w:rPr>
+              <w:t>3</w:t>
+            </w:r>
+            <w:r>
+              <w:rPr>
+                <w:noProof/>
+                <w:webHidden/>
+              </w:rPr>
+              <w:fldChar w:fldCharType="end"/>
+            </w:r>
+          </w:hyperlink>
+        </w:p>
+        <w:p>
+          <w:pPr>
+            <w:pStyle w:val="TOC3"/>
+            <w:tabs>
+              <w:tab w:val="right" w:leader="dot" w:pos="9396"/>
+            </w:tabs>
+            <w:rPr>
+              <w:rFonts w:eastAsiaTheme="minorEastAsia"/>
+              <w:noProof/>
+              <w:kern w:val="2"/>
+              <w:sz w:val="24"/>
+              <w:szCs w:val="24"/>
+              <w:lang w:eastAsia="de-DE"/>
+            </w:rPr>
+          </w:pPr>
+          <w:hyperlink w:anchor="_Toc217212976" w:history="1">
+            <w:r>
+              <w:rPr>
+                <w:rStyle w:val="Hyperlink"/>
+                <w:noProof/>
+                <w:lang w:val="en-US"/>
+              </w:rPr>
+              <w:t>Entities</w:t>
+            </w:r>
+            <w:r>
+              <w:rPr>
+                <w:noProof/>
+                <w:webHidden/>
+              </w:rPr>
+              <w:tab/>
+            </w:r>
+            <w:r>
+              <w:rPr>
+                <w:noProof/>
+                <w:webHidden/>
+              </w:rPr>
+              <w:fldChar w:fldCharType="begin"/>
+            </w:r>
+            <w:r>
+              <w:rPr>
+                <w:noProof/>
+                <w:webHidden/>
+              </w:rPr>
+              <w:instrText xml:space="preserve"> PAGEREF _Toc217212976 \h </w:instrText>
+            </w:r>
+            <w:r>
+              <w:rPr>
+                <w:noProof/>
+                <w:webHidden/>
+              </w:rPr>
+            </w:r>
+            <w:r>
+              <w:rPr>
+                <w:noProof/>
+                <w:webHidden/>
+              </w:rPr>
+              <w:fldChar w:fldCharType="separate"/>
+            </w:r>
+            <w:r>
+              <w:rPr>
+                <w:noProof/>
+                <w:webHidden/>
+              </w:rPr>
+              <w:t>3</w:t>
+            </w:r>
+            <w:r>
+              <w:rPr>
+                <w:noProof/>
+                <w:webHidden/>
+              </w:rPr>
+              <w:fldChar w:fldCharType="end"/>
+            </w:r>
+          </w:hyperlink>
+        </w:p>
+        <w:p>
+          <w:pPr>
+            <w:pStyle w:val="TOC3"/>
+            <w:tabs>
+              <w:tab w:val="right" w:leader="dot" w:pos="9396"/>
+            </w:tabs>
+            <w:rPr>
+              <w:rFonts w:eastAsiaTheme="minorEastAsia"/>
+              <w:noProof/>
+              <w:kern w:val="2"/>
+              <w:sz w:val="24"/>
+              <w:szCs w:val="24"/>
+              <w:lang w:eastAsia="de-DE"/>
+            </w:rPr>
+          </w:pPr>
+          <w:hyperlink w:anchor="_Toc217212977" w:history="1">
+            <w:r>
+              <w:rPr>
+                <w:rStyle w:val="Hyperlink"/>
+                <w:noProof/>
+                <w:lang w:val="en-US"/>
+              </w:rPr>
+              <w:t>Simulation</w:t>
+            </w:r>
+            <w:r>
+              <w:rPr>
+                <w:noProof/>
+                <w:webHidden/>
+              </w:rPr>
+              <w:tab/>
+            </w:r>
+            <w:r>
+              <w:rPr>
+                <w:noProof/>
+                <w:webHidden/>
+              </w:rPr>
+              <w:fldChar w:fldCharType="begin"/>
+            </w:r>
+            <w:r>
+              <w:rPr>
+                <w:noProof/>
+                <w:webHidden/>
+              </w:rPr>
+              <w:instrText xml:space="preserve"> PAGEREF _Toc217212977 \h </w:instrText>
+            </w:r>
+            <w:r>
+              <w:rPr>
+                <w:noProof/>
+                <w:webHidden/>
+              </w:rPr>
+            </w:r>
+            <w:r>
+              <w:rPr>
+                <w:noProof/>
+                <w:webHidden/>
+              </w:rPr>
+              <w:fldChar w:fldCharType="separate"/>
+            </w:r>
+            <w:r>
+              <w:rPr>
+                <w:noProof/>
+                <w:webHidden/>
+              </w:rPr>
+              <w:t>3</w:t>
+            </w:r>
+            <w:r>
+              <w:rPr>
+                <w:noProof/>
+                <w:webHidden/>
+              </w:rPr>
+              <w:fldChar w:fldCharType="end"/>
+            </w:r>
+          </w:hyperlink>
+        </w:p>
+        <w:p>
+          <w:pPr>
+            <w:pStyle w:val="TOC3"/>
+            <w:tabs>
+              <w:tab w:val="right" w:leader="dot" w:pos="9396"/>
+            </w:tabs>
+            <w:rPr>
+              <w:rFonts w:eastAsiaTheme="minorEastAsia"/>
+              <w:noProof/>
+              <w:kern w:val="2"/>
+              <w:sz w:val="24"/>
+              <w:szCs w:val="24"/>
+              <w:lang w:eastAsia="de-DE"/>
+            </w:rPr>
+          </w:pPr>
+          <w:hyperlink w:anchor="_Toc217212978" w:history="1">
+            <w:r>
+              <w:rPr>
+                <w:rStyle w:val="Hyperlink"/>
+                <w:noProof/>
+                <w:lang w:val="en-US"/>
+              </w:rPr>
+              <w:t>Visualization</w:t>
+            </w:r>
+            <w:r>
+              <w:rPr>
+                <w:noProof/>
+                <w:webHidden/>
+              </w:rPr>
+              <w:tab/>
+            </w:r>
+            <w:r>
+              <w:rPr>
+                <w:noProof/>
+                <w:webHidden/>
+              </w:rPr>
+              <w:fldChar w:fldCharType="begin"/>
+            </w:r>
+            <w:r>
+              <w:rPr>
+                <w:noProof/>
+                <w:webHidden/>
+              </w:rPr>
+              <w:instrText xml:space="preserve"> PAGEREF _Toc217212978 \h </w:instrText>
+            </w:r>
+            <w:r>
+              <w:rPr>
+                <w:noProof/>
+                <w:webHidden/>
+              </w:rPr>
+            </w:r>
+            <w:r>
+              <w:rPr>
+                <w:noProof/>
+                <w:webHidden/>
+              </w:rPr>
+              <w:fldChar w:fldCharType="separate"/>
+            </w:r>
+            <w:r>
+              <w:rPr>
+                <w:noProof/>
+                <w:webHidden/>
+              </w:rPr>
+              <w:t>3</w:t>
+            </w:r>
+            <w:r>
+              <w:rPr>
+                <w:noProof/>
+                <w:webHidden/>
+              </w:rPr>
+              <w:fldChar w:fldCharType="end"/>
+            </w:r>
+          </w:hyperlink>
+        </w:p>
+        <w:p>
+          <w:pPr>
+            <w:pStyle w:val="TOC3"/>
+            <w:tabs>
+              <w:tab w:val="right" w:leader="dot" w:pos="9396"/>
+            </w:tabs>
+            <w:rPr>
+              <w:rFonts w:eastAsiaTheme="minorEastAsia"/>
+              <w:noProof/>
+              <w:kern w:val="2"/>
+              <w:sz w:val="24"/>
+              <w:szCs w:val="24"/>
+              <w:lang w:eastAsia="de-DE"/>
+            </w:rPr>
+          </w:pPr>
+          <w:hyperlink w:anchor="_Toc217212979" w:history="1">
+            <w:r>
+              <w:rPr>
+                <w:rStyle w:val="Hyperlink"/>
+                <w:noProof/>
+                <w:lang w:val="en-US"/>
+              </w:rPr>
+              <w:t>UI</w:t>
+            </w:r>
+            <w:r>
+              <w:rPr>
+                <w:noProof/>
+                <w:webHidden/>
+              </w:rPr>
+              <w:tab/>
+            </w:r>
+            <w:r>
+              <w:rPr>
+                <w:noProof/>
+                <w:webHidden/>
+              </w:rPr>
+              <w:fldChar w:fldCharType="begin"/>
+            </w:r>
+            <w:r>
+              <w:rPr>
+                <w:noProof/>
+                <w:webHidden/>
+              </w:rPr>
+              <w:instrText xml:space="preserve"> PAGEREF _Toc217212979 \h </w:instrText>
+            </w:r>
+            <w:r>
+              <w:rPr>
+                <w:noProof/>
+                <w:webHidden/>
+              </w:rPr>
+            </w:r>
+            <w:r>
+              <w:rPr>
+                <w:noProof/>
+                <w:webHidden/>
+              </w:rPr>
+              <w:fldChar w:fldCharType="separate"/>
+            </w:r>
+            <w:r>
+              <w:rPr>
+                <w:noProof/>
+                <w:webHidden/>
+              </w:rPr>
+              <w:t>3</w:t>
+            </w:r>
+            <w:r>
+              <w:rPr>
+                <w:noProof/>
+                <w:webHidden/>
+              </w:rPr>
+              <w:fldChar w:fldCharType="end"/>
+            </w:r>
+          </w:hyperlink>
+        </w:p>
+        <w:p>
+          <w:pPr>
+            <w:pStyle w:val="TOC2"/>
+            <w:tabs>
+              <w:tab w:val="right" w:leader="dot" w:pos="9396"/>
+            </w:tabs>
+            <w:rPr>
+              <w:rFonts w:eastAsiaTheme="minorEastAsia"/>
+              <w:noProof/>
+              <w:kern w:val="2"/>
+              <w:sz w:val="24"/>
+              <w:szCs w:val="24"/>
+              <w:lang w:eastAsia="de-DE"/>
+            </w:rPr>
+          </w:pPr>
+          <w:hyperlink w:anchor="_Toc217212980" w:history="1">
+            <w:r>
+              <w:rPr>
+                <w:rStyle w:val="Hyperlink"/>
+                <w:noProof/>
+                <w:lang w:val="en-US"/>
+              </w:rPr>
+              <w:t>Optional Requirements</w:t>
+            </w:r>
+            <w:r>
+              <w:rPr>
+                <w:noProof/>
+                <w:webHidden/>
+              </w:rPr>
+              <w:tab/>
+            </w:r>
+            <w:r>
+              <w:rPr>
+                <w:noProof/>
+                <w:webHidden/>
+              </w:rPr>
+              <w:fldChar w:fldCharType="begin"/>
+            </w:r>
+            <w:r>
+              <w:rPr>
+                <w:noProof/>
+                <w:webHidden/>
+              </w:rPr>
+              <w:instrText xml:space="preserve"> PAGEREF _Toc217212980 \h </w:instrText>
+            </w:r>
+            <w:r>
+              <w:rPr>
+                <w:noProof/>
+                <w:webHidden/>
+              </w:rPr>
+            </w:r>
+            <w:r>
+              <w:rPr>
+                <w:noProof/>
+                <w:webHidden/>
+              </w:rPr>
+              <w:fldChar w:fldCharType="separate"/>
+            </w:r>
+            <w:r>
+              <w:rPr>
+                <w:noProof/>
+                <w:webHidden/>
+              </w:rPr>
+              <w:t>3</w:t>
+            </w:r>
+            <w:r>
+              <w:rPr>
+                <w:noProof/>
+                <w:webHidden/>
+              </w:rPr>
+              <w:fldChar w:fldCharType="end"/>
+            </w:r>
+          </w:hyperlink>
+        </w:p>
+        <w:p>
+          <w:pPr>
+            <w:pStyle w:val="TOC3"/>
+            <w:tabs>
+              <w:tab w:val="right" w:leader="dot" w:pos="9396"/>
+            </w:tabs>
+            <w:rPr>
+              <w:rFonts w:eastAsiaTheme="minorEastAsia"/>
+              <w:noProof/>
+              <w:kern w:val="2"/>
+              <w:sz w:val="24"/>
+              <w:szCs w:val="24"/>
+              <w:lang w:eastAsia="de-DE"/>
+            </w:rPr>
+          </w:pPr>
+          <w:hyperlink w:anchor="_Toc217212981" w:history="1">
+            <w:r>
+              <w:rPr>
+                <w:rStyle w:val="Hyperlink"/>
+                <w:noProof/>
+                <w:lang w:val="en-US"/>
+              </w:rPr>
+              <w:t>Diverse Entity Types</w:t>
+            </w:r>
+            <w:r>
+              <w:rPr>
+                <w:noProof/>
+                <w:webHidden/>
+              </w:rPr>
+              <w:tab/>
+            </w:r>
+            <w:r>
+              <w:rPr>
+                <w:noProof/>
+                <w:webHidden/>
+              </w:rPr>
+              <w:fldChar w:fldCharType="begin"/>
+            </w:r>
+            <w:r>
+              <w:rPr>
+                <w:noProof/>
+                <w:webHidden/>
+              </w:rPr>
+              <w:instrText xml:space="preserve"> PAGEREF _Toc217212981 \h </w:instrText>
+            </w:r>
+            <w:r>
+              <w:rPr>
+                <w:noProof/>
+                <w:webHidden/>
+              </w:rPr>
+            </w:r>
+            <w:r>
+              <w:rPr>
+                <w:noProof/>
+                <w:webHidden/>
+              </w:rPr>
+              <w:fldChar w:fldCharType="separate"/>
+            </w:r>
+            <w:r>
+              <w:rPr>
+                <w:noProof/>
+                <w:webHidden/>
+              </w:rPr>
+              <w:t>3</w:t>
+            </w:r>
+            <w:r>
+              <w:rPr>
+                <w:noProof/>
+                <w:webHidden/>
+              </w:rPr>
+              <w:fldChar w:fldCharType="end"/>
+            </w:r>
+          </w:hyperlink>
+        </w:p>
+        <w:p>
+          <w:pPr>
+            <w:pStyle w:val="TOC1"/>
+            <w:tabs>
+              <w:tab w:val="right" w:leader="dot" w:pos="9396"/>
+            </w:tabs>
+            <w:rPr>
+              <w:rFonts w:eastAsiaTheme="minorEastAsia"/>
+              <w:noProof/>
+              <w:kern w:val="2"/>
+              <w:sz w:val="24"/>
+              <w:szCs w:val="24"/>
+              <w:lang w:eastAsia="de-DE"/>
+            </w:rPr>
+          </w:pPr>
+          <w:hyperlink w:anchor="_Toc217212982" w:history="1">
+            <w:r>
+              <w:rPr>
+                <w:rStyle w:val="Hyperlink"/>
+                <w:noProof/>
+                <w:lang w:val="en-US"/>
+              </w:rPr>
+              <w:t>Visualization</w:t>
+            </w:r>
+            <w:r>
+              <w:rPr>
+                <w:noProof/>
+                <w:webHidden/>
+              </w:rPr>
+              <w:tab/>
+            </w:r>
+            <w:r>
+              <w:rPr>
+                <w:noProof/>
+                <w:webHidden/>
+              </w:rPr>
+              <w:fldChar w:fldCharType="begin"/>
+            </w:r>
+            <w:r>
+              <w:rPr>
+                <w:noProof/>
+                <w:webHidden/>
+              </w:rPr>
+              <w:instrText xml:space="preserve"> PAGEREF _Toc217212982 \h </w:instrText>
+            </w:r>
+            <w:r>
+              <w:rPr>
+                <w:noProof/>
+                <w:webHidden/>
+              </w:rPr>
+            </w:r>
+            <w:r>
+              <w:rPr>
+                <w:noProof/>
+                <w:webHidden/>
+              </w:rPr>
+              <w:fldChar w:fldCharType="separate"/>
+            </w:r>
+            <w:r>
+              <w:rPr>
+                <w:noProof/>
+                <w:webHidden/>
+              </w:rPr>
+              <w:t>4</w:t>
+            </w:r>
+            <w:r>
+              <w:rPr>
+                <w:noProof/>
+                <w:webHidden/>
+              </w:rPr>
+              <w:fldChar w:fldCharType="end"/>
+            </w:r>
+          </w:hyperlink>
+        </w:p>
+        <w:p>
+          <w:pPr>
+            <w:rPr>
+              <w:b/>
+              <w:bCs/>
+              <w:noProof/>
+              <w:lang w:val="en-US"/>
+            </w:rPr>
+          </w:pPr>
+          <w:r>
+            <w:rPr>
+              <w:b/>
+              <w:bCs/>
+              <w:noProof/>
+            </w:rPr>
+            <w:fldChar w:fldCharType="end"/>
+          </w:r>
+        </w:p>
+        <w:p>
+          <w:pPr>
+            <w:rPr>
+              <w:b/>
+              <w:bCs/>
+              <w:noProof/>
+              <w:lang w:val="en-US"/>
+            </w:rPr>
+          </w:pPr>
+          <w:r>
+            <w:rPr>
+              <w:b/>
+              <w:bCs/>
+              <w:noProof/>
+              <w:lang w:val="en-US"/>
+            </w:rPr>
+            <w:br w:type="page"/>
+          </w:r>
+        </w:p>
+      </w:sdtContent>
+    </w:sdt>
+    <w:p>
+      <w:pPr>
         <w:pStyle w:val="Heading1"/>
         <w:rPr>
           <w:lang w:val="en-US"/>
         </w:rPr>
       </w:pPr>
-      <w:r>
-        <w:rPr>
-          <w:lang w:val="en-US"/>
-        </w:rPr>
-        <w:t>Specification requirements</w:t>
-      </w:r>
+      <w:bookmarkStart w:id="0" w:name="_Toc217212972"/>
+      <w:r>
+        <w:rPr>
+          <w:lang w:val="en-US"/>
+        </w:rPr>
+        <w:lastRenderedPageBreak/>
+        <w:t>Introduction</w:t>
+      </w:r>
+      <w:bookmarkEnd w:id="0"/>
+    </w:p>
+    <w:p>
+      <w:pPr>
+        <w:rPr>
+          <w:lang w:val="en-US"/>
+        </w:rPr>
+      </w:pPr>
+      <w:r>
+        <w:rPr>
+          <w:lang w:val="en-US"/>
+        </w:rPr>
+        <w:t xml:space="preserve">This project’s goal entails the implementation and application of object-oriented </w:t>
+      </w:r>
+      <w:r>
+        <w:rPr>
+          <w:lang w:val="en-US"/>
+        </w:rPr>
+        <w:t>design</w:t>
+      </w:r>
+      <w:r>
+        <w:rPr>
+          <w:lang w:val="en-US"/>
+        </w:rPr>
+        <w:t xml:space="preserve"> concepts such as encapsulation, inheritance, association, abstraction and polymorphism.</w:t>
+      </w:r>
+      <w:r>
+        <w:rPr>
+          <w:lang w:val="en-US"/>
+        </w:rPr>
+        <w:br/>
+      </w:r>
+      <w:r>
+        <w:rPr>
+          <w:lang w:val="en-US"/>
+        </w:rPr>
+        <w:t>Concrete project topics are limited to any sort of simulation which shows objects or data changing over time, visualized in any kind of manner</w:t>
+      </w:r>
+      <w:r>
+        <w:rPr>
+          <w:lang w:val="en-US"/>
+        </w:rPr>
+        <w:t>. The time window is set to a limit of five weeks</w:t>
+      </w:r>
+      <w:r>
+        <w:rPr>
+          <w:lang w:val="en-US"/>
+        </w:rPr>
+        <w:t>.</w:t>
+      </w:r>
+    </w:p>
+    <w:p>
+      <w:pPr>
+        <w:pStyle w:val="Heading1"/>
+        <w:rPr>
+          <w:lang w:val="en-US"/>
+        </w:rPr>
+      </w:pPr>
+      <w:bookmarkStart w:id="1" w:name="_Toc217212973"/>
+      <w:r>
+        <w:rPr>
+          <w:lang w:val="en-US"/>
+        </w:rPr>
+        <w:t>Goals</w:t>
+      </w:r>
+      <w:bookmarkEnd w:id="1"/>
+    </w:p>
+    <w:p>
+      <w:pPr>
+        <w:rPr>
+          <w:lang w:val="en-US"/>
+        </w:rPr>
+      </w:pPr>
+      <w:r>
+        <w:rPr>
+          <w:lang w:val="en-US"/>
+        </w:rPr>
+        <w:t>Inspired by the YouTube channel “Primer”</w:t>
+      </w:r>
+      <w:r>
+        <w:rPr>
+          <w:lang w:val="en-US"/>
+        </w:rPr>
+        <w:t xml:space="preserve">, the simulation’s focus is set upon the display of a population’s adaptation to an environment with limited resources, food in this case. Depending on whether the simulated entity acquires food </w:t>
+      </w:r>
+      <w:r>
+        <w:rPr>
+          <w:lang w:val="en-US"/>
+        </w:rPr>
+        <w:t>during a given simulated time step, the entity lives and gets a chance to reproduce or dies.</w:t>
+      </w:r>
+    </w:p>
+    <w:p>
+      <w:pPr>
+        <w:pStyle w:val="Heading1"/>
+        <w:rPr>
+          <w:lang w:val="en-US"/>
+        </w:rPr>
+      </w:pPr>
+      <w:bookmarkStart w:id="2" w:name="_Toc217212974"/>
+      <w:r>
+        <w:rPr>
+          <w:lang w:val="en-US"/>
+        </w:rPr>
+        <w:t>Features</w:t>
+      </w:r>
+      <w:bookmarkEnd w:id="2"/>
     </w:p>
     <w:p>
       <w:pPr>
@@ -23,11 +1238,174 @@
           <w:lang w:val="en-US"/>
         </w:rPr>
       </w:pPr>
-      <w:r>
-        <w:rPr>
-          <w:lang w:val="en-US"/>
-        </w:rPr>
-        <w:t>Introduction</w:t>
+      <w:bookmarkStart w:id="3" w:name="_Toc217212975"/>
+      <w:r>
+        <w:rPr>
+          <w:lang w:val="en-US"/>
+        </w:rPr>
+        <w:t>Functional Requirements</w:t>
+      </w:r>
+      <w:r>
+        <w:rPr>
+          <w:lang w:val="en-US"/>
+        </w:rPr>
+        <w:t xml:space="preserve"> (MVP)</w:t>
+      </w:r>
+      <w:bookmarkEnd w:id="3"/>
+    </w:p>
+    <w:p>
+      <w:pPr>
+        <w:pStyle w:val="Heading3"/>
+        <w:rPr>
+          <w:lang w:val="en-US"/>
+        </w:rPr>
+      </w:pPr>
+      <w:bookmarkStart w:id="4" w:name="_Toc217212976"/>
+      <w:r>
+        <w:rPr>
+          <w:lang w:val="en-US"/>
+        </w:rPr>
+        <w:t>Entities</w:t>
+      </w:r>
+      <w:bookmarkEnd w:id="4"/>
+    </w:p>
+    <w:p>
+      <w:pPr>
+        <w:rPr>
+          <w:lang w:val="en-US"/>
+        </w:rPr>
+      </w:pPr>
+      <w:r>
+        <w:rPr>
+          <w:lang w:val="en-US"/>
+        </w:rPr>
+        <w:t>Class describing simulated entities</w:t>
+      </w:r>
+    </w:p>
+    <w:p>
+      <w:pPr>
+        <w:rPr>
+          <w:lang w:val="en-US"/>
+        </w:rPr>
+      </w:pPr>
+      <w:r>
+        <w:rPr>
+          <w:lang w:val="en-US"/>
+        </w:rPr>
+        <w:t xml:space="preserve">Color deathrate birthrate </w:t>
+      </w:r>
+    </w:p>
+    <w:p>
+      <w:pPr>
+        <w:pStyle w:val="Heading3"/>
+        <w:rPr>
+          <w:lang w:val="en-US"/>
+        </w:rPr>
+      </w:pPr>
+      <w:bookmarkStart w:id="5" w:name="_Toc217212977"/>
+      <w:r>
+        <w:rPr>
+          <w:lang w:val="en-US"/>
+        </w:rPr>
+        <w:t>Simulation</w:t>
+      </w:r>
+      <w:bookmarkEnd w:id="5"/>
+    </w:p>
+    <w:p>
+      <w:pPr>
+        <w:rPr>
+          <w:lang w:val="en-US"/>
+        </w:rPr>
+      </w:pPr>
+      <w:r>
+        <w:rPr>
+          <w:lang w:val="en-US"/>
+        </w:rPr>
+        <w:t>Create entities</w:t>
+      </w:r>
+    </w:p>
+    <w:p>
+      <w:pPr>
+        <w:rPr>
+          <w:lang w:val="en-US"/>
+        </w:rPr>
+      </w:pPr>
+      <w:r>
+        <w:rPr>
+          <w:lang w:val="en-US"/>
+        </w:rPr>
+        <w:t>Simulate time steps (reproduce, die depending on rates)</w:t>
+      </w:r>
+    </w:p>
+    <w:p>
+      <w:pPr>
+        <w:rPr>
+          <w:lang w:val="en-US"/>
+        </w:rPr>
+      </w:pPr>
+      <w:r>
+        <w:rPr>
+          <w:lang w:val="en-US"/>
+        </w:rPr>
+        <w:t>Set simulated timesteps per second</w:t>
+      </w:r>
+    </w:p>
+    <w:p>
+      <w:pPr>
+        <w:pStyle w:val="Heading3"/>
+        <w:rPr>
+          <w:lang w:val="en-US"/>
+        </w:rPr>
+      </w:pPr>
+      <w:bookmarkStart w:id="6" w:name="_Toc217212978"/>
+      <w:r>
+        <w:rPr>
+          <w:lang w:val="en-US"/>
+        </w:rPr>
+        <w:t>Visualization</w:t>
+      </w:r>
+      <w:bookmarkEnd w:id="6"/>
+    </w:p>
+    <w:p>
+      <w:pPr>
+        <w:rPr>
+          <w:lang w:val="en-US"/>
+        </w:rPr>
+      </w:pPr>
+      <w:r>
+        <w:rPr>
+          <w:lang w:val="en-US"/>
+        </w:rPr>
+        <w:t>Simple table displaying the current population</w:t>
+      </w:r>
+    </w:p>
+    <w:p>
+      <w:pPr>
+        <w:pStyle w:val="Heading3"/>
+        <w:rPr>
+          <w:lang w:val="en-US"/>
+        </w:rPr>
+      </w:pPr>
+      <w:bookmarkStart w:id="7" w:name="_Toc217212979"/>
+      <w:r>
+        <w:rPr>
+          <w:lang w:val="en-US"/>
+        </w:rPr>
+        <w:t>UI</w:t>
+      </w:r>
+      <w:bookmarkEnd w:id="7"/>
+    </w:p>
+    <w:p>
+      <w:pPr>
+        <w:rPr>
+          <w:lang w:val="en-US"/>
+        </w:rPr>
+      </w:pPr>
+      <w:r>
+        <w:rPr>
+          <w:lang w:val="en-US"/>
+        </w:rPr>
+        <w:t>Buttons to start simulation, stop simulation</w:t>
       </w:r>
     </w:p>
     <w:p>
@@ -37,12 +1415,213 @@
           <w:lang w:val="en-US"/>
         </w:rPr>
       </w:pPr>
-      <w:r>
-        <w:rPr>
-          <w:lang w:val="en-US"/>
-        </w:rPr>
-        <w:t>Goals</w:t>
-      </w:r>
+      <w:bookmarkStart w:id="8" w:name="_Toc217212980"/>
+      <w:r>
+        <w:rPr>
+          <w:lang w:val="en-US"/>
+        </w:rPr>
+        <w:t>Optional Requirements</w:t>
+      </w:r>
+      <w:bookmarkEnd w:id="8"/>
+    </w:p>
+    <w:p>
+      <w:pPr>
+        <w:pStyle w:val="Heading3"/>
+        <w:rPr>
+          <w:lang w:val="en-US"/>
+        </w:rPr>
+      </w:pPr>
+      <w:bookmarkStart w:id="9" w:name="_Toc217212981"/>
+      <w:r>
+        <w:rPr>
+          <w:lang w:val="en-US"/>
+        </w:rPr>
+        <w:t>Diverse Entity Types</w:t>
+      </w:r>
+      <w:bookmarkEnd w:id="9"/>
+    </w:p>
+    <w:p>
+      <w:pPr>
+        <w:pStyle w:val="Heading4"/>
+        <w:rPr>
+          <w:lang w:val="en-US"/>
+        </w:rPr>
+      </w:pPr>
+      <w:r>
+        <w:rPr>
+          <w:lang w:val="en-US"/>
+        </w:rPr>
+        <w:t>Speed Stat</w:t>
+      </w:r>
+    </w:p>
+    <w:p>
+      <w:pPr>
+        <w:rPr>
+          <w:lang w:val="en-US"/>
+        </w:rPr>
+      </w:pPr>
+      <w:r>
+        <w:rPr>
+          <w:lang w:val="en-US"/>
+        </w:rPr>
+        <w:t>Every simulated time step sorts the population by speed. Faster entities get simulated first.</w:t>
+      </w:r>
+    </w:p>
+    <w:p>
+      <w:pPr>
+        <w:pStyle w:val="Heading4"/>
+        <w:rPr>
+          <w:lang w:val="en-US"/>
+        </w:rPr>
+      </w:pPr>
+      <w:r>
+        <w:rPr>
+          <w:lang w:val="en-US"/>
+        </w:rPr>
+        <w:t>Size Stat</w:t>
+      </w:r>
+    </w:p>
+    <w:p>
+      <w:pPr>
+        <w:rPr>
+          <w:lang w:val="en-US"/>
+        </w:rPr>
+      </w:pPr>
+      <w:r>
+        <w:rPr>
+          <w:lang w:val="en-US"/>
+        </w:rPr>
+        <w:t>Influences whether an entity can eat another.</w:t>
+      </w:r>
+    </w:p>
+    <w:p>
+      <w:pPr>
+        <w:pStyle w:val="Heading4"/>
+        <w:rPr>
+          <w:lang w:val="en-US"/>
+        </w:rPr>
+      </w:pPr>
+      <w:r>
+        <w:rPr>
+          <w:lang w:val="en-US"/>
+        </w:rPr>
+        <w:lastRenderedPageBreak/>
+        <w:t>Herbivore</w:t>
+      </w:r>
+    </w:p>
+    <w:p>
+      <w:pPr>
+        <w:rPr>
+          <w:lang w:val="en-US"/>
+        </w:rPr>
+      </w:pPr>
+      <w:r>
+        <w:rPr>
+          <w:lang w:val="en-US"/>
+        </w:rPr>
+        <w:t>Eats food if available</w:t>
+      </w:r>
+      <w:r>
+        <w:rPr>
+          <w:lang w:val="en-US"/>
+        </w:rPr>
+        <w:t>. Dies if it isn’t fed</w:t>
+      </w:r>
+    </w:p>
+    <w:p>
+      <w:pPr>
+        <w:pStyle w:val="Heading4"/>
+        <w:rPr>
+          <w:lang w:val="en-US"/>
+        </w:rPr>
+      </w:pPr>
+      <w:r>
+        <w:rPr>
+          <w:lang w:val="en-US"/>
+        </w:rPr>
+        <w:t>Carnivore</w:t>
+      </w:r>
+    </w:p>
+    <w:p>
+      <w:pPr>
+        <w:rPr>
+          <w:lang w:val="en-US"/>
+        </w:rPr>
+      </w:pPr>
+      <w:r>
+        <w:rPr>
+          <w:lang w:val="en-US"/>
+        </w:rPr>
+        <w:t>Tries to eat random entity, succeeds if it is at least 20% bigger than target</w:t>
+      </w:r>
+      <w:r>
+        <w:rPr>
+          <w:lang w:val="en-US"/>
+        </w:rPr>
+        <w:t>. Dies if it cant feed</w:t>
+      </w:r>
+    </w:p>
+    <w:p>
+      <w:pPr>
+        <w:pStyle w:val="Heading4"/>
+        <w:rPr>
+          <w:lang w:val="en-US"/>
+        </w:rPr>
+      </w:pPr>
+      <w:r>
+        <w:rPr>
+          <w:lang w:val="en-US"/>
+        </w:rPr>
+        <w:t>Omnivore</w:t>
+      </w:r>
+    </w:p>
+    <w:p>
+      <w:pPr>
+        <w:rPr>
+          <w:lang w:val="en-US"/>
+        </w:rPr>
+      </w:pPr>
+      <w:r>
+        <w:rPr>
+          <w:lang w:val="en-US"/>
+        </w:rPr>
+        <w:t xml:space="preserve">Tries to eat food if available, otherwise tries to eat other entity, </w:t>
+      </w:r>
+      <w:r>
+        <w:rPr>
+          <w:lang w:val="en-US"/>
+        </w:rPr>
+        <w:t>succeeds if it is at least 20% bigger than target</w:t>
+      </w:r>
+      <w:r>
+        <w:rPr>
+          <w:lang w:val="en-US"/>
+        </w:rPr>
+        <w:t xml:space="preserve"> </w:t>
+      </w:r>
+      <w:r>
+        <w:rPr>
+          <w:lang w:val="en-US"/>
+        </w:rPr>
+        <w:t>dies if it cant feed</w:t>
+      </w:r>
+    </w:p>
+    <w:p>
+      <w:pPr>
+        <w:pStyle w:val="Heading1"/>
+        <w:rPr>
+          <w:lang w:val="en-US"/>
+        </w:rPr>
+      </w:pPr>
+      <w:bookmarkStart w:id="10" w:name="_Toc217212982"/>
+      <w:r>
+        <w:rPr>
+          <w:lang w:val="en-US"/>
+        </w:rPr>
+        <w:lastRenderedPageBreak/>
+        <w:t>Visualization</w:t>
+      </w:r>
+      <w:bookmarkEnd w:id="10"/>
     </w:p>
     <w:p>
       <w:pPr>
@@ -55,35 +1634,13 @@
         <w:rPr>
           <w:lang w:val="en-US"/>
         </w:rPr>
-        <w:t>Features</w:t>
-      </w:r>
-    </w:p>
-    <w:p>
-      <w:pPr>
-        <w:pStyle w:val="Heading3"/>
-        <w:rPr>
-          <w:lang w:val="en-US"/>
-        </w:rPr>
-      </w:pPr>
-      <w:r>
-        <w:rPr>
-          <w:lang w:val="en-US"/>
-        </w:rPr>
-        <w:t>Functional Requirements</w:t>
-      </w:r>
-    </w:p>
-    <w:p>
-      <w:pPr>
-        <w:pStyle w:val="Heading3"/>
-        <w:rPr>
-          <w:lang w:val="en-US"/>
-        </w:rPr>
-      </w:pPr>
-      <w:r>
-        <w:rPr>
-          <w:lang w:val="en-US"/>
-        </w:rPr>
-        <w:t>Optional Requirements</w:t>
+        <w:t>Simple Table Display</w:t>
+      </w:r>
+      <w:r>
+        <w:rPr>
+          <w:lang w:val="en-US"/>
+        </w:rPr>
+        <w:t xml:space="preserve"> (MVP)</w:t>
       </w:r>
     </w:p>
     <w:p>
@@ -95,19 +1652,136 @@
       </w:pPr>
       <w:r>
         <w:rPr>
-          <w:lang w:val="en-US"/>
-        </w:rPr>
-        <w:t>Visualization</w:t>
-      </w:r>
-    </w:p>
-    <w:p>
-      <w:pPr>
-        <w:rPr>
-          <w:lang w:val="en-US"/>
-        </w:rPr>
-      </w:pPr>
+          <w:noProof/>
+          <w:lang w:val="en-US"/>
+        </w:rPr>
+        <w:drawing>
+          <wp:inline distT="0" distB="0" distL="0" distR="0" wp14:anchorId="14A28CFF" wp14:editId="7202758E">
+            <wp:extent cx="5964555" cy="3348990"/>
+            <wp:effectExtent l="0" t="0" r="0" b="3810"/>
+            <wp:docPr id="261179032" name="Picture 3"/>
+            <wp:cNvGraphicFramePr>
+              <a:graphicFrameLocks xmlns:a="http://schemas.openxmlformats.org/drawingml/2006/main" noChangeAspect="1"/>
+            </wp:cNvGraphicFramePr>
+            <a:graphic xmlns:a="http://schemas.openxmlformats.org/drawingml/2006/main">
+              <a:graphicData uri="http://schemas.openxmlformats.org/drawingml/2006/picture">
+                <pic:pic xmlns:pic="http://schemas.openxmlformats.org/drawingml/2006/picture">
+                  <pic:nvPicPr>
+                    <pic:cNvPr id="0" name="Picture 1"/>
+                    <pic:cNvPicPr>
+                      <a:picLocks noChangeAspect="1" noChangeArrowheads="1"/>
+                    </pic:cNvPicPr>
+                  </pic:nvPicPr>
+                  <pic:blipFill>
+                    <a:blip r:embed="rId7" cstate="print">
+                      <a:extLst>
+                        <a:ext uri="{28A0092B-C50C-407E-A947-70E740481C1C}">
+                          <a14:useLocalDpi xmlns:a14="http://schemas.microsoft.com/office/drawing/2010/main" val="0"/>
+                        </a:ext>
+                      </a:extLst>
+                    </a:blip>
+                    <a:srcRect/>
+                    <a:stretch>
+                      <a:fillRect/>
+                    </a:stretch>
+                  </pic:blipFill>
+                  <pic:spPr bwMode="auto">
+                    <a:xfrm>
+                      <a:off x="0" y="0"/>
+                      <a:ext cx="5964555" cy="3348990"/>
+                    </a:xfrm>
+                    <a:prstGeom prst="rect">
+                      <a:avLst/>
+                    </a:prstGeom>
+                    <a:noFill/>
+                    <a:ln>
+                      <a:noFill/>
+                    </a:ln>
+                  </pic:spPr>
+                </pic:pic>
+              </a:graphicData>
+            </a:graphic>
+          </wp:inline>
+        </w:drawing>
+      </w:r>
+    </w:p>
+    <w:p>
+      <w:pPr>
+        <w:pStyle w:val="Heading2"/>
+        <w:rPr>
+          <w:lang w:val="en-US"/>
+        </w:rPr>
+      </w:pPr>
+      <w:r>
+        <w:rPr>
+          <w:lang w:val="en-US"/>
+        </w:rPr>
+        <w:t>Advanced Graph Display</w:t>
+      </w:r>
+    </w:p>
+    <w:p>
+      <w:pPr>
+        <w:rPr>
+          <w:lang w:val="en-US"/>
+        </w:rPr>
+      </w:pPr>
+      <w:r>
+        <w:rPr>
+          <w:noProof/>
+          <w:lang w:val="en-US"/>
+        </w:rPr>
+        <w:drawing>
+          <wp:inline distT="0" distB="0" distL="0" distR="0" wp14:anchorId="3D91F061" wp14:editId="2F8D67AB">
+            <wp:extent cx="5964555" cy="3348990"/>
+            <wp:effectExtent l="0" t="0" r="0" b="3810"/>
+            <wp:docPr id="419692134" name="Picture 4"/>
+            <wp:cNvGraphicFramePr>
+              <a:graphicFrameLocks xmlns:a="http://schemas.openxmlformats.org/drawingml/2006/main" noChangeAspect="1"/>
+            </wp:cNvGraphicFramePr>
+            <a:graphic xmlns:a="http://schemas.openxmlformats.org/drawingml/2006/main">
+              <a:graphicData uri="http://schemas.openxmlformats.org/drawingml/2006/picture">
+                <pic:pic xmlns:pic="http://schemas.openxmlformats.org/drawingml/2006/picture">
+                  <pic:nvPicPr>
+                    <pic:cNvPr id="0" name="Picture 2"/>
+                    <pic:cNvPicPr>
+                      <a:picLocks noChangeAspect="1" noChangeArrowheads="1"/>
+                    </pic:cNvPicPr>
+                  </pic:nvPicPr>
+                  <pic:blipFill>
+                    <a:blip r:embed="rId8" cstate="print">
+                      <a:extLst>
+                        <a:ext uri="{28A0092B-C50C-407E-A947-70E740481C1C}">
+                          <a14:useLocalDpi xmlns:a14="http://schemas.microsoft.com/office/drawing/2010/main" val="0"/>
+                        </a:ext>
+                      </a:extLst>
+                    </a:blip>
+                    <a:srcRect/>
+                    <a:stretch>
+                      <a:fillRect/>
+                    </a:stretch>
+                  </pic:blipFill>
+                  <pic:spPr bwMode="auto">
+                    <a:xfrm>
+                      <a:off x="0" y="0"/>
+                      <a:ext cx="5964555" cy="3348990"/>
+                    </a:xfrm>
+                    <a:prstGeom prst="rect">
+                      <a:avLst/>
+                    </a:prstGeom>
+                    <a:noFill/>
+                    <a:ln>
+                      <a:noFill/>
+                    </a:ln>
+                  </pic:spPr>
+                </pic:pic>
+              </a:graphicData>
+            </a:graphic>
+          </wp:inline>
+        </w:drawing>
+      </w:r>
     </w:p>
     <w:sectPr>
+      <w:footerReference w:type="default" r:id="rId9"/>
       <w:pgSz w:w="12240" w:h="15840"/>
       <w:pgMar w:top="1417" w:right="1417" w:bottom="1134" w:left="1417" w:header="720" w:footer="720" w:gutter="0"/>
       <w:cols w:space="720"/>
@@ -115,6 +1789,98 @@
     </w:sectPr>
   </w:body>
 </w:document>
+</file>
+
+<file path=word/endnotes.xml><?xml version="1.0" encoding="utf-8"?>
+<w:endnotes xmlns:wpc="http://schemas.microsoft.com/office/word/2010/wordprocessingCanvas" xmlns:cx="http://schemas.microsoft.com/office/drawing/2014/chartex" xmlns:cx1="http://schemas.microsoft.com/office/drawing/2015/9/8/chartex" xmlns:cx2="http://schemas.microsoft.com/office/drawing/2015/10/21/chartex" xmlns:cx3="http://schemas.microsoft.com/office/drawing/2016/5/9/chartex" xmlns:cx4="http://schemas.microsoft.com/office/drawing/2016/5/10/chartex" xmlns:cx5="http://schemas.microsoft.com/office/drawing/2016/5/11/chartex" xmlns:cx6="http://schemas.microsoft.com/office/drawing/2016/5/12/chartex" xmlns:cx7="http://schemas.microsoft.com/office/drawing/2016/5/13/chartex" xmlns:cx8="http://schemas.microsoft.com/office/drawing/2016/5/14/chartex" xmlns:mc="http://schemas.openxmlformats.org/markup-compatibility/2006" xmlns:aink="http://schemas.microsoft.com/office/drawing/2016/ink" xmlns:am3d="http://schemas.microsoft.com/office/drawing/2017/model3d" xmlns:o="urn:schemas-microsoft-com:office:office" xmlns:oel="http://schemas.microsoft.com/office/2019/extlst" xmlns:r="http://schemas.openxmlformats.org/officeDocument/2006/relationships" xmlns:m="http://schemas.openxmlformats.org/officeDocument/2006/math" xmlns:v="urn:schemas-microsoft-com:vml" xmlns:wp14="http://schemas.microsoft.com/office/word/2010/wordprocessingDrawing" xmlns:wp="http://schemas.openxmlformats.org/drawingml/2006/wordprocessingDrawing" xmlns:w10="urn:schemas-microsoft-com:office:word" xmlns:w="http://schemas.openxmlformats.org/wordprocessingml/2006/main" xmlns:w14="http://schemas.microsoft.com/office/word/2010/wordml" xmlns:w15="http://schemas.microsoft.com/office/word/2012/wordml" xmlns:w16cex="http://schemas.microsoft.com/office/word/2018/wordml/cex" xmlns:w16cid="http://schemas.microsoft.com/office/word/2016/wordml/cid" xmlns:w16="http://schemas.microsoft.com/office/word/2018/wordml" xmlns:w16du="http://schemas.microsoft.com/office/word/2023/wordml/word16du" xmlns:w16sdtdh="http://schemas.microsoft.com/office/word/2020/wordml/sdtdatahash" xmlns:w16sdtfl="http://schemas.microsoft.com/office/word/2024/wordml/sdtformatlock" xmlns:w16se="http://schemas.microsoft.com/office/word/2015/wordml/symex" xmlns:wpg="http://schemas.microsoft.com/office/word/2010/wordprocessingGroup" xmlns:wpi="http://schemas.microsoft.com/office/word/2010/wordprocessingInk" xmlns:wne="http://schemas.microsoft.com/office/word/2006/wordml" xmlns:wps="http://schemas.microsoft.com/office/word/2010/wordprocessingShape" mc:Ignorable="w14 w15 w16se w16cid w16 w16cex w16sdtdh w16sdtfl w16du wp14">
+  <w:endnote w:type="separator" w:id="-1">
+    <w:p>
+      <w:pPr>
+        <w:spacing w:after="0" w:line="240" w:lineRule="auto"/>
+      </w:pPr>
+      <w:r>
+        <w:separator/>
+      </w:r>
+    </w:p>
+  </w:endnote>
+  <w:endnote w:type="continuationSeparator" w:id="0">
+    <w:p>
+      <w:pPr>
+        <w:spacing w:after="0" w:line="240" w:lineRule="auto"/>
+      </w:pPr>
+      <w:r>
+        <w:continuationSeparator/>
+      </w:r>
+    </w:p>
+  </w:endnote>
+</w:endnotes>
+</file>
+
+<file path=word/footer1.xml><?xml version="1.0" encoding="utf-8"?>
+<w:ftr xmlns:wpc="http://schemas.microsoft.com/office/word/2010/wordprocessingCanvas" xmlns:cx="http://schemas.microsoft.com/office/drawing/2014/chartex" xmlns:cx1="http://schemas.microsoft.com/office/drawing/2015/9/8/chartex" xmlns:cx2="http://schemas.microsoft.com/office/drawing/2015/10/21/chartex" xmlns:cx3="http://schemas.microsoft.com/office/drawing/2016/5/9/chartex" xmlns:cx4="http://schemas.microsoft.com/office/drawing/2016/5/10/chartex" xmlns:cx5="http://schemas.microsoft.com/office/drawing/2016/5/11/chartex" xmlns:cx6="http://schemas.microsoft.com/office/drawing/2016/5/12/chartex" xmlns:cx7="http://schemas.microsoft.com/office/drawing/2016/5/13/chartex" xmlns:cx8="http://schemas.microsoft.com/office/drawing/2016/5/14/chartex" xmlns:mc="http://schemas.openxmlformats.org/markup-compatibility/2006" xmlns:aink="http://schemas.microsoft.com/office/drawing/2016/ink" xmlns:am3d="http://schemas.microsoft.com/office/drawing/2017/model3d" xmlns:o="urn:schemas-microsoft-com:office:office" xmlns:oel="http://schemas.microsoft.com/office/2019/extlst" xmlns:r="http://schemas.openxmlformats.org/officeDocument/2006/relationships" xmlns:m="http://schemas.openxmlformats.org/officeDocument/2006/math" xmlns:v="urn:schemas-microsoft-com:vml" xmlns:wp14="http://schemas.microsoft.com/office/word/2010/wordprocessingDrawing" xmlns:wp="http://schemas.openxmlformats.org/drawingml/2006/wordprocessingDrawing" xmlns:w10="urn:schemas-microsoft-com:office:word" xmlns:w="http://schemas.openxmlformats.org/wordprocessingml/2006/main" xmlns:w14="http://schemas.microsoft.com/office/word/2010/wordml" xmlns:w15="http://schemas.microsoft.com/office/word/2012/wordml" xmlns:w16cex="http://schemas.microsoft.com/office/word/2018/wordml/cex" xmlns:w16cid="http://schemas.microsoft.com/office/word/2016/wordml/cid" xmlns:w16="http://schemas.microsoft.com/office/word/2018/wordml" xmlns:w16du="http://schemas.microsoft.com/office/word/2023/wordml/word16du" xmlns:w16sdtdh="http://schemas.microsoft.com/office/word/2020/wordml/sdtdatahash" xmlns:w16sdtfl="http://schemas.microsoft.com/office/word/2024/wordml/sdtformatlock" xmlns:w16se="http://schemas.microsoft.com/office/word/2015/wordml/symex" xmlns:wpg="http://schemas.microsoft.com/office/word/2010/wordprocessingGroup" xmlns:wpi="http://schemas.microsoft.com/office/word/2010/wordprocessingInk" xmlns:wne="http://schemas.microsoft.com/office/word/2006/wordml" xmlns:wps="http://schemas.microsoft.com/office/word/2010/wordprocessingShape" mc:Ignorable="w14 w15 w16se w16cid w16 w16cex w16sdtdh w16sdtfl w16du wp14">
+  <w:sdt>
+    <w:sdtPr>
+      <w:id w:val="-767081004"/>
+      <w:docPartObj>
+        <w:docPartGallery w:val="Page Numbers (Bottom of Page)"/>
+        <w:docPartUnique/>
+      </w:docPartObj>
+    </w:sdtPr>
+    <w:sdtContent>
+      <w:p>
+        <w:pPr>
+          <w:pStyle w:val="Footer"/>
+          <w:jc w:val="center"/>
+        </w:pPr>
+        <w:r>
+          <w:fldChar w:fldCharType="begin"/>
+        </w:r>
+        <w:r>
+          <w:instrText>PAGE   \* MERGEFORMAT</w:instrText>
+        </w:r>
+        <w:r>
+          <w:fldChar w:fldCharType="separate"/>
+        </w:r>
+        <w:r>
+          <w:t>2</w:t>
+        </w:r>
+        <w:r>
+          <w:fldChar w:fldCharType="end"/>
+        </w:r>
+      </w:p>
+    </w:sdtContent>
+  </w:sdt>
+  <w:p>
+    <w:pPr>
+      <w:pStyle w:val="Footer"/>
+    </w:pPr>
+  </w:p>
+</w:ftr>
+</file>
+
+<file path=word/footnotes.xml><?xml version="1.0" encoding="utf-8"?>
+<w:footnotes xmlns:wpc="http://schemas.microsoft.com/office/word/2010/wordprocessingCanvas" xmlns:cx="http://schemas.microsoft.com/office/drawing/2014/chartex" xmlns:cx1="http://schemas.microsoft.com/office/drawing/2015/9/8/chartex" xmlns:cx2="http://schemas.microsoft.com/office/drawing/2015/10/21/chartex" xmlns:cx3="http://schemas.microsoft.com/office/drawing/2016/5/9/chartex" xmlns:cx4="http://schemas.microsoft.com/office/drawing/2016/5/10/chartex" xmlns:cx5="http://schemas.microsoft.com/office/drawing/2016/5/11/chartex" xmlns:cx6="http://schemas.microsoft.com/office/drawing/2016/5/12/chartex" xmlns:cx7="http://schemas.microsoft.com/office/drawing/2016/5/13/chartex" xmlns:cx8="http://schemas.microsoft.com/office/drawing/2016/5/14/chartex" xmlns:mc="http://schemas.openxmlformats.org/markup-compatibility/2006" xmlns:aink="http://schemas.microsoft.com/office/drawing/2016/ink" xmlns:am3d="http://schemas.microsoft.com/office/drawing/2017/model3d" xmlns:o="urn:schemas-microsoft-com:office:office" xmlns:oel="http://schemas.microsoft.com/office/2019/extlst" xmlns:r="http://schemas.openxmlformats.org/officeDocument/2006/relationships" xmlns:m="http://schemas.openxmlformats.org/officeDocument/2006/math" xmlns:v="urn:schemas-microsoft-com:vml" xmlns:wp14="http://schemas.microsoft.com/office/word/2010/wordprocessingDrawing" xmlns:wp="http://schemas.openxmlformats.org/drawingml/2006/wordprocessingDrawing" xmlns:w10="urn:schemas-microsoft-com:office:word" xmlns:w="http://schemas.openxmlformats.org/wordprocessingml/2006/main" xmlns:w14="http://schemas.microsoft.com/office/word/2010/wordml" xmlns:w15="http://schemas.microsoft.com/office/word/2012/wordml" xmlns:w16cex="http://schemas.microsoft.com/office/word/2018/wordml/cex" xmlns:w16cid="http://schemas.microsoft.com/office/word/2016/wordml/cid" xmlns:w16="http://schemas.microsoft.com/office/word/2018/wordml" xmlns:w16du="http://schemas.microsoft.com/office/word/2023/wordml/word16du" xmlns:w16sdtdh="http://schemas.microsoft.com/office/word/2020/wordml/sdtdatahash" xmlns:w16sdtfl="http://schemas.microsoft.com/office/word/2024/wordml/sdtformatlock" xmlns:w16se="http://schemas.microsoft.com/office/word/2015/wordml/symex" xmlns:wpg="http://schemas.microsoft.com/office/word/2010/wordprocessingGroup" xmlns:wpi="http://schemas.microsoft.com/office/word/2010/wordprocessingInk" xmlns:wne="http://schemas.microsoft.com/office/word/2006/wordml" xmlns:wps="http://schemas.microsoft.com/office/word/2010/wordprocessingShape" mc:Ignorable="w14 w15 w16se w16cid w16 w16cex w16sdtdh w16sdtfl w16du wp14">
+  <w:footnote w:type="separator" w:id="-1">
+    <w:p>
+      <w:pPr>
+        <w:spacing w:after="0" w:line="240" w:lineRule="auto"/>
+      </w:pPr>
+      <w:r>
+        <w:separator/>
+      </w:r>
+    </w:p>
+  </w:footnote>
+  <w:footnote w:type="continuationSeparator" w:id="0">
+    <w:p>
+      <w:pPr>
+        <w:spacing w:after="0" w:line="240" w:lineRule="auto"/>
+      </w:pPr>
+      <w:r>
+        <w:continuationSeparator/>
+      </w:r>
+    </w:p>
+  </w:footnote>
+</w:footnotes>
 </file>
 
 <file path=word/styles.xml><?xml version="1.0" encoding="utf-8"?>
@@ -588,7 +2354,6 @@
     <w:next w:val="Normal"/>
     <w:link w:val="Heading4Char"/>
     <w:uiPriority w:val="9"/>
-    <w:semiHidden/>
     <w:unhideWhenUsed/>
     <w:qFormat/>
     <w:rsid w:val="00EB6FFD"/>
@@ -785,7 +2550,6 @@
     <w:basedOn w:val="DefaultParagraphFont"/>
     <w:link w:val="Heading4"/>
     <w:uiPriority w:val="9"/>
-    <w:semiHidden/>
     <w:rsid w:val="00EB6FFD"/>
     <w:rPr>
       <w:rFonts w:eastAsiaTheme="majorEastAsia" w:cstheme="majorBidi"/>
@@ -1027,6 +2791,118 @@
       <w:smallCaps/>
       <w:color w:val="0F4761" w:themeColor="accent1" w:themeShade="BF"/>
       <w:spacing w:val="5"/>
+    </w:rPr>
+  </w:style>
+  <w:style w:type="paragraph" w:styleId="Header">
+    <w:name w:val="header"/>
+    <w:basedOn w:val="Normal"/>
+    <w:link w:val="HeaderChar"/>
+    <w:uiPriority w:val="99"/>
+    <w:unhideWhenUsed/>
+    <w:rsid w:val="000D5952"/>
+    <w:pPr>
+      <w:tabs>
+        <w:tab w:val="center" w:pos="4536"/>
+        <w:tab w:val="right" w:pos="9072"/>
+      </w:tabs>
+      <w:spacing w:after="0" w:line="240" w:lineRule="auto"/>
+    </w:pPr>
+  </w:style>
+  <w:style w:type="character" w:customStyle="1" w:styleId="HeaderChar">
+    <w:name w:val="Header Char"/>
+    <w:basedOn w:val="DefaultParagraphFont"/>
+    <w:link w:val="Header"/>
+    <w:uiPriority w:val="99"/>
+    <w:rsid w:val="000D5952"/>
+  </w:style>
+  <w:style w:type="paragraph" w:styleId="Footer">
+    <w:name w:val="footer"/>
+    <w:basedOn w:val="Normal"/>
+    <w:link w:val="FooterChar"/>
+    <w:uiPriority w:val="99"/>
+    <w:unhideWhenUsed/>
+    <w:rsid w:val="000D5952"/>
+    <w:pPr>
+      <w:tabs>
+        <w:tab w:val="center" w:pos="4536"/>
+        <w:tab w:val="right" w:pos="9072"/>
+      </w:tabs>
+      <w:spacing w:after="0" w:line="240" w:lineRule="auto"/>
+    </w:pPr>
+  </w:style>
+  <w:style w:type="character" w:customStyle="1" w:styleId="FooterChar">
+    <w:name w:val="Footer Char"/>
+    <w:basedOn w:val="DefaultParagraphFont"/>
+    <w:link w:val="Footer"/>
+    <w:uiPriority w:val="99"/>
+    <w:rsid w:val="000D5952"/>
+  </w:style>
+  <w:style w:type="paragraph" w:styleId="TOCHeading">
+    <w:name w:val="TOC Heading"/>
+    <w:basedOn w:val="Heading1"/>
+    <w:next w:val="Normal"/>
+    <w:uiPriority w:val="39"/>
+    <w:unhideWhenUsed/>
+    <w:qFormat/>
+    <w:rsid w:val="000D5952"/>
+    <w:pPr>
+      <w:spacing w:before="240" w:after="0"/>
+      <w:outlineLvl w:val="9"/>
+    </w:pPr>
+    <w:rPr>
+      <w:sz w:val="32"/>
+      <w:szCs w:val="32"/>
+      <w:lang w:val="en-US"/>
+      <w14:ligatures w14:val="none"/>
+    </w:rPr>
+  </w:style>
+  <w:style w:type="paragraph" w:styleId="TOC1">
+    <w:name w:val="toc 1"/>
+    <w:basedOn w:val="Normal"/>
+    <w:next w:val="Normal"/>
+    <w:autoRedefine/>
+    <w:uiPriority w:val="39"/>
+    <w:unhideWhenUsed/>
+    <w:rsid w:val="000D5952"/>
+    <w:pPr>
+      <w:spacing w:after="100"/>
+    </w:pPr>
+  </w:style>
+  <w:style w:type="paragraph" w:styleId="TOC2">
+    <w:name w:val="toc 2"/>
+    <w:basedOn w:val="Normal"/>
+    <w:next w:val="Normal"/>
+    <w:autoRedefine/>
+    <w:uiPriority w:val="39"/>
+    <w:unhideWhenUsed/>
+    <w:rsid w:val="000D5952"/>
+    <w:pPr>
+      <w:spacing w:after="100"/>
+      <w:ind w:left="220"/>
+    </w:pPr>
+  </w:style>
+  <w:style w:type="paragraph" w:styleId="TOC3">
+    <w:name w:val="toc 3"/>
+    <w:basedOn w:val="Normal"/>
+    <w:next w:val="Normal"/>
+    <w:autoRedefine/>
+    <w:uiPriority w:val="39"/>
+    <w:unhideWhenUsed/>
+    <w:rsid w:val="000D5952"/>
+    <w:pPr>
+      <w:spacing w:after="100"/>
+      <w:ind w:left="440"/>
+    </w:pPr>
+  </w:style>
+  <w:style w:type="character" w:styleId="Hyperlink">
+    <w:name w:val="Hyperlink"/>
+    <w:basedOn w:val="DefaultParagraphFont"/>
+    <w:uiPriority w:val="99"/>
+    <w:unhideWhenUsed/>
+    <w:rsid w:val="000D5952"/>
+    <w:rPr>
+      <w:color w:val="467886" w:themeColor="hyperlink"/>
+      <w:u w:val="single"/>
     </w:rPr>
   </w:style>
 </w:styles>
@@ -1325,4 +3201,16 @@
     </a:ext>
   </a:extLst>
 </a:theme>
+</file>
+
+<file path=customXml/item1.xml><?xml version="1.0" encoding="utf-8"?>
+<b:Sources xmlns:b="http://schemas.openxmlformats.org/officeDocument/2006/bibliography" xmlns="http://schemas.openxmlformats.org/officeDocument/2006/bibliography" SelectedStyle="\APASixthEditionOfficeOnline.xsl" StyleName="APA" Version="6"/>
+</file>
+
+<file path=customXml/itemProps1.xml><?xml version="1.0" encoding="utf-8"?>
+<ds:datastoreItem xmlns:ds="http://schemas.openxmlformats.org/officeDocument/2006/customXml" ds:itemID="{9EAE3137-E257-4953-A7E4-BB7F8748712B}">
+  <ds:schemaRefs>
+    <ds:schemaRef ds:uri="http://schemas.openxmlformats.org/officeDocument/2006/bibliography"/>
+  </ds:schemaRefs>
+</ds:datastoreItem>
 </file>
</xml_diff>

<commit_message>
added class diagram and design doc
</commit_message>
<xml_diff>
--- a/docs/Requirements specification.docx
+++ b/docs/Requirements specification.docx
@@ -270,7 +270,7 @@
           <w:r>
             <w:fldChar w:fldCharType="separate"/>
           </w:r>
-          <w:hyperlink w:anchor="_Toc217212972" w:history="1">
+          <w:hyperlink w:anchor="_Toc217216977" w:history="1">
             <w:r>
               <w:rPr>
                 <w:rStyle w:val="Hyperlink"/>
@@ -298,7 +298,7 @@
                 <w:noProof/>
                 <w:webHidden/>
               </w:rPr>
-              <w:instrText xml:space="preserve"> PAGEREF _Toc217212972 \h </w:instrText>
+              <w:instrText xml:space="preserve"> PAGEREF _Toc217216977 \h </w:instrText>
             </w:r>
             <w:r>
               <w:rPr>
@@ -344,7 +344,7 @@
               <w:lang w:eastAsia="de-DE"/>
             </w:rPr>
           </w:pPr>
-          <w:hyperlink w:anchor="_Toc217212973" w:history="1">
+          <w:hyperlink w:anchor="_Toc217216978" w:history="1">
             <w:r>
               <w:rPr>
                 <w:rStyle w:val="Hyperlink"/>
@@ -372,7 +372,7 @@
                 <w:noProof/>
                 <w:webHidden/>
               </w:rPr>
-              <w:instrText xml:space="preserve"> PAGEREF _Toc217212973 \h </w:instrText>
+              <w:instrText xml:space="preserve"> PAGEREF _Toc217216978 \h </w:instrText>
             </w:r>
             <w:r>
               <w:rPr>
@@ -418,7 +418,7 @@
               <w:lang w:eastAsia="de-DE"/>
             </w:rPr>
           </w:pPr>
-          <w:hyperlink w:anchor="_Toc217212974" w:history="1">
+          <w:hyperlink w:anchor="_Toc217216979" w:history="1">
             <w:r>
               <w:rPr>
                 <w:rStyle w:val="Hyperlink"/>
@@ -446,7 +446,7 @@
                 <w:noProof/>
                 <w:webHidden/>
               </w:rPr>
-              <w:instrText xml:space="preserve"> PAGEREF _Toc217212974 \h </w:instrText>
+              <w:instrText xml:space="preserve"> PAGEREF _Toc217216979 \h </w:instrText>
             </w:r>
             <w:r>
               <w:rPr>
@@ -492,7 +492,7 @@
               <w:lang w:eastAsia="de-DE"/>
             </w:rPr>
           </w:pPr>
-          <w:hyperlink w:anchor="_Toc217212975" w:history="1">
+          <w:hyperlink w:anchor="_Toc217216980" w:history="1">
             <w:r>
               <w:rPr>
                 <w:rStyle w:val="Hyperlink"/>
@@ -520,7 +520,7 @@
                 <w:noProof/>
                 <w:webHidden/>
               </w:rPr>
-              <w:instrText xml:space="preserve"> PAGEREF _Toc217212975 \h </w:instrText>
+              <w:instrText xml:space="preserve"> PAGEREF _Toc217216980 \h </w:instrText>
             </w:r>
             <w:r>
               <w:rPr>
@@ -566,7 +566,7 @@
               <w:lang w:eastAsia="de-DE"/>
             </w:rPr>
           </w:pPr>
-          <w:hyperlink w:anchor="_Toc217212976" w:history="1">
+          <w:hyperlink w:anchor="_Toc217216981" w:history="1">
             <w:r>
               <w:rPr>
                 <w:rStyle w:val="Hyperlink"/>
@@ -594,7 +594,7 @@
                 <w:noProof/>
                 <w:webHidden/>
               </w:rPr>
-              <w:instrText xml:space="preserve"> PAGEREF _Toc217212976 \h </w:instrText>
+              <w:instrText xml:space="preserve"> PAGEREF _Toc217216981 \h </w:instrText>
             </w:r>
             <w:r>
               <w:rPr>
@@ -640,7 +640,7 @@
               <w:lang w:eastAsia="de-DE"/>
             </w:rPr>
           </w:pPr>
-          <w:hyperlink w:anchor="_Toc217212977" w:history="1">
+          <w:hyperlink w:anchor="_Toc217216982" w:history="1">
             <w:r>
               <w:rPr>
                 <w:rStyle w:val="Hyperlink"/>
@@ -668,7 +668,7 @@
                 <w:noProof/>
                 <w:webHidden/>
               </w:rPr>
-              <w:instrText xml:space="preserve"> PAGEREF _Toc217212977 \h </w:instrText>
+              <w:instrText xml:space="preserve"> PAGEREF _Toc217216982 \h </w:instrText>
             </w:r>
             <w:r>
               <w:rPr>
@@ -714,7 +714,7 @@
               <w:lang w:eastAsia="de-DE"/>
             </w:rPr>
           </w:pPr>
-          <w:hyperlink w:anchor="_Toc217212978" w:history="1">
+          <w:hyperlink w:anchor="_Toc217216983" w:history="1">
             <w:r>
               <w:rPr>
                 <w:rStyle w:val="Hyperlink"/>
@@ -742,7 +742,7 @@
                 <w:noProof/>
                 <w:webHidden/>
               </w:rPr>
-              <w:instrText xml:space="preserve"> PAGEREF _Toc217212978 \h </w:instrText>
+              <w:instrText xml:space="preserve"> PAGEREF _Toc217216983 \h </w:instrText>
             </w:r>
             <w:r>
               <w:rPr>
@@ -788,7 +788,7 @@
               <w:lang w:eastAsia="de-DE"/>
             </w:rPr>
           </w:pPr>
-          <w:hyperlink w:anchor="_Toc217212979" w:history="1">
+          <w:hyperlink w:anchor="_Toc217216984" w:history="1">
             <w:r>
               <w:rPr>
                 <w:rStyle w:val="Hyperlink"/>
@@ -816,7 +816,7 @@
                 <w:noProof/>
                 <w:webHidden/>
               </w:rPr>
-              <w:instrText xml:space="preserve"> PAGEREF _Toc217212979 \h </w:instrText>
+              <w:instrText xml:space="preserve"> PAGEREF _Toc217216984 \h </w:instrText>
             </w:r>
             <w:r>
               <w:rPr>
@@ -862,7 +862,7 @@
               <w:lang w:eastAsia="de-DE"/>
             </w:rPr>
           </w:pPr>
-          <w:hyperlink w:anchor="_Toc217212980" w:history="1">
+          <w:hyperlink w:anchor="_Toc217216985" w:history="1">
             <w:r>
               <w:rPr>
                 <w:rStyle w:val="Hyperlink"/>
@@ -890,7 +890,7 @@
                 <w:noProof/>
                 <w:webHidden/>
               </w:rPr>
-              <w:instrText xml:space="preserve"> PAGEREF _Toc217212980 \h </w:instrText>
+              <w:instrText xml:space="preserve"> PAGEREF _Toc217216985 \h </w:instrText>
             </w:r>
             <w:r>
               <w:rPr>
@@ -936,7 +936,7 @@
               <w:lang w:eastAsia="de-DE"/>
             </w:rPr>
           </w:pPr>
-          <w:hyperlink w:anchor="_Toc217212981" w:history="1">
+          <w:hyperlink w:anchor="_Toc217216986" w:history="1">
             <w:r>
               <w:rPr>
                 <w:rStyle w:val="Hyperlink"/>
@@ -964,7 +964,7 @@
                 <w:noProof/>
                 <w:webHidden/>
               </w:rPr>
-              <w:instrText xml:space="preserve"> PAGEREF _Toc217212981 \h </w:instrText>
+              <w:instrText xml:space="preserve"> PAGEREF _Toc217216986 \h </w:instrText>
             </w:r>
             <w:r>
               <w:rPr>
@@ -1010,7 +1010,7 @@
               <w:lang w:eastAsia="de-DE"/>
             </w:rPr>
           </w:pPr>
-          <w:hyperlink w:anchor="_Toc217212982" w:history="1">
+          <w:hyperlink w:anchor="_Toc217216987" w:history="1">
             <w:r>
               <w:rPr>
                 <w:rStyle w:val="Hyperlink"/>
@@ -1038,7 +1038,7 @@
                 <w:noProof/>
                 <w:webHidden/>
               </w:rPr>
-              <w:instrText xml:space="preserve"> PAGEREF _Toc217212982 \h </w:instrText>
+              <w:instrText xml:space="preserve"> PAGEREF _Toc217216987 \h </w:instrText>
             </w:r>
             <w:r>
               <w:rPr>
@@ -1059,6 +1059,154 @@
                 <w:webHidden/>
               </w:rPr>
               <w:t>4</w:t>
+            </w:r>
+            <w:r>
+              <w:rPr>
+                <w:noProof/>
+                <w:webHidden/>
+              </w:rPr>
+              <w:fldChar w:fldCharType="end"/>
+            </w:r>
+          </w:hyperlink>
+        </w:p>
+        <w:p>
+          <w:pPr>
+            <w:pStyle w:val="TOC2"/>
+            <w:tabs>
+              <w:tab w:val="right" w:leader="dot" w:pos="9396"/>
+            </w:tabs>
+            <w:rPr>
+              <w:rFonts w:eastAsiaTheme="minorEastAsia"/>
+              <w:noProof/>
+              <w:kern w:val="2"/>
+              <w:sz w:val="24"/>
+              <w:szCs w:val="24"/>
+              <w:lang w:eastAsia="de-DE"/>
+            </w:rPr>
+          </w:pPr>
+          <w:hyperlink w:anchor="_Toc217216988" w:history="1">
+            <w:r>
+              <w:rPr>
+                <w:rStyle w:val="Hyperlink"/>
+                <w:noProof/>
+                <w:lang w:val="en-US"/>
+              </w:rPr>
+              <w:t>Simple Table Display (MVP)</w:t>
+            </w:r>
+            <w:r>
+              <w:rPr>
+                <w:noProof/>
+                <w:webHidden/>
+              </w:rPr>
+              <w:tab/>
+            </w:r>
+            <w:r>
+              <w:rPr>
+                <w:noProof/>
+                <w:webHidden/>
+              </w:rPr>
+              <w:fldChar w:fldCharType="begin"/>
+            </w:r>
+            <w:r>
+              <w:rPr>
+                <w:noProof/>
+                <w:webHidden/>
+              </w:rPr>
+              <w:instrText xml:space="preserve"> PAGEREF _Toc217216988 \h </w:instrText>
+            </w:r>
+            <w:r>
+              <w:rPr>
+                <w:noProof/>
+                <w:webHidden/>
+              </w:rPr>
+            </w:r>
+            <w:r>
+              <w:rPr>
+                <w:noProof/>
+                <w:webHidden/>
+              </w:rPr>
+              <w:fldChar w:fldCharType="separate"/>
+            </w:r>
+            <w:r>
+              <w:rPr>
+                <w:noProof/>
+                <w:webHidden/>
+              </w:rPr>
+              <w:t>4</w:t>
+            </w:r>
+            <w:r>
+              <w:rPr>
+                <w:noProof/>
+                <w:webHidden/>
+              </w:rPr>
+              <w:fldChar w:fldCharType="end"/>
+            </w:r>
+          </w:hyperlink>
+        </w:p>
+        <w:p>
+          <w:pPr>
+            <w:pStyle w:val="TOC2"/>
+            <w:tabs>
+              <w:tab w:val="right" w:leader="dot" w:pos="9396"/>
+            </w:tabs>
+            <w:rPr>
+              <w:rFonts w:eastAsiaTheme="minorEastAsia"/>
+              <w:noProof/>
+              <w:kern w:val="2"/>
+              <w:sz w:val="24"/>
+              <w:szCs w:val="24"/>
+              <w:lang w:eastAsia="de-DE"/>
+            </w:rPr>
+          </w:pPr>
+          <w:hyperlink w:anchor="_Toc217216989" w:history="1">
+            <w:r>
+              <w:rPr>
+                <w:rStyle w:val="Hyperlink"/>
+                <w:noProof/>
+                <w:lang w:val="en-US"/>
+              </w:rPr>
+              <w:t>Advanced Graph Display</w:t>
+            </w:r>
+            <w:r>
+              <w:rPr>
+                <w:noProof/>
+                <w:webHidden/>
+              </w:rPr>
+              <w:tab/>
+            </w:r>
+            <w:r>
+              <w:rPr>
+                <w:noProof/>
+                <w:webHidden/>
+              </w:rPr>
+              <w:fldChar w:fldCharType="begin"/>
+            </w:r>
+            <w:r>
+              <w:rPr>
+                <w:noProof/>
+                <w:webHidden/>
+              </w:rPr>
+              <w:instrText xml:space="preserve"> PAGEREF _Toc217216989 \h </w:instrText>
+            </w:r>
+            <w:r>
+              <w:rPr>
+                <w:noProof/>
+                <w:webHidden/>
+              </w:rPr>
+            </w:r>
+            <w:r>
+              <w:rPr>
+                <w:noProof/>
+                <w:webHidden/>
+              </w:rPr>
+              <w:fldChar w:fldCharType="separate"/>
+            </w:r>
+            <w:r>
+              <w:rPr>
+                <w:noProof/>
+                <w:webHidden/>
+              </w:rPr>
+              <w:t>5</w:t>
             </w:r>
             <w:r>
               <w:rPr>
@@ -1115,7 +1263,7 @@
           <w:lang w:val="en-US"/>
         </w:rPr>
       </w:pPr>
-      <w:bookmarkStart w:id="0" w:name="_Toc217212972"/>
+      <w:bookmarkStart w:id="0" w:name="_Toc217216977"/>
       <w:r>
         <w:rPr>
           <w:lang w:val="en-US"/>
@@ -1181,7 +1329,7 @@
           <w:lang w:val="en-US"/>
         </w:rPr>
       </w:pPr>
-      <w:bookmarkStart w:id="1" w:name="_Toc217212973"/>
+      <w:bookmarkStart w:id="1" w:name="_Toc217216978"/>
       <w:r>
         <w:rPr>
           <w:lang w:val="en-US"/>
@@ -1222,7 +1370,7 @@
           <w:lang w:val="en-US"/>
         </w:rPr>
       </w:pPr>
-      <w:bookmarkStart w:id="2" w:name="_Toc217212974"/>
+      <w:bookmarkStart w:id="2" w:name="_Toc217216979"/>
       <w:r>
         <w:rPr>
           <w:lang w:val="en-US"/>
@@ -1238,7 +1386,7 @@
           <w:lang w:val="en-US"/>
         </w:rPr>
       </w:pPr>
-      <w:bookmarkStart w:id="3" w:name="_Toc217212975"/>
+      <w:bookmarkStart w:id="3" w:name="_Toc217216980"/>
       <w:r>
         <w:rPr>
           <w:lang w:val="en-US"/>
@@ -1260,7 +1408,7 @@
           <w:lang w:val="en-US"/>
         </w:rPr>
       </w:pPr>
-      <w:bookmarkStart w:id="4" w:name="_Toc217212976"/>
+      <w:bookmarkStart w:id="4" w:name="_Toc217216981"/>
       <w:r>
         <w:rPr>
           <w:lang w:val="en-US"/>
@@ -1302,7 +1450,7 @@
           <w:lang w:val="en-US"/>
         </w:rPr>
       </w:pPr>
-      <w:bookmarkStart w:id="5" w:name="_Toc217212977"/>
+      <w:bookmarkStart w:id="5" w:name="_Toc217216982"/>
       <w:r>
         <w:rPr>
           <w:lang w:val="en-US"/>
@@ -1357,7 +1505,7 @@
           <w:lang w:val="en-US"/>
         </w:rPr>
       </w:pPr>
-      <w:bookmarkStart w:id="6" w:name="_Toc217212978"/>
+      <w:bookmarkStart w:id="6" w:name="_Toc217216983"/>
       <w:r>
         <w:rPr>
           <w:lang w:val="en-US"/>
@@ -1386,7 +1534,7 @@
           <w:lang w:val="en-US"/>
         </w:rPr>
       </w:pPr>
-      <w:bookmarkStart w:id="7" w:name="_Toc217212979"/>
+      <w:bookmarkStart w:id="7" w:name="_Toc217216984"/>
       <w:r>
         <w:rPr>
           <w:lang w:val="en-US"/>
@@ -1415,7 +1563,7 @@
           <w:lang w:val="en-US"/>
         </w:rPr>
       </w:pPr>
-      <w:bookmarkStart w:id="8" w:name="_Toc217212980"/>
+      <w:bookmarkStart w:id="8" w:name="_Toc217216985"/>
       <w:r>
         <w:rPr>
           <w:lang w:val="en-US"/>
@@ -1431,7 +1579,7 @@
           <w:lang w:val="en-US"/>
         </w:rPr>
       </w:pPr>
-      <w:bookmarkStart w:id="9" w:name="_Toc217212981"/>
+      <w:bookmarkStart w:id="9" w:name="_Toc217216986"/>
       <w:r>
         <w:rPr>
           <w:lang w:val="en-US"/>
@@ -1515,11 +1663,19 @@
           <w:lang w:val="en-US"/>
         </w:rPr>
       </w:pPr>
-      <w:r>
-        <w:rPr>
-          <w:lang w:val="en-US"/>
-        </w:rPr>
-        <w:t>Eats food if available</w:t>
+      <w:proofErr w:type="gramStart"/>
+      <w:r>
+        <w:rPr>
+          <w:lang w:val="en-US"/>
+        </w:rPr>
+        <w:t>Eats</w:t>
+      </w:r>
+      <w:proofErr w:type="gramEnd"/>
+      <w:r>
+        <w:rPr>
+          <w:lang w:val="en-US"/>
+        </w:rPr>
+        <w:t xml:space="preserve"> food if available</w:t>
       </w:r>
       <w:r>
         <w:rPr>
@@ -1558,7 +1714,23 @@
         <w:rPr>
           <w:lang w:val="en-US"/>
         </w:rPr>
-        <w:t>. Dies if it cant feed</w:t>
+        <w:t xml:space="preserve">. Dies if it </w:t>
+      </w:r>
+      <w:proofErr w:type="spellStart"/>
+      <w:proofErr w:type="gramStart"/>
+      <w:r>
+        <w:rPr>
+          <w:lang w:val="en-US"/>
+        </w:rPr>
+        <w:t>cant</w:t>
+      </w:r>
+      <w:proofErr w:type="spellEnd"/>
+      <w:proofErr w:type="gramEnd"/>
+      <w:r>
+        <w:rPr>
+          <w:lang w:val="en-US"/>
+        </w:rPr>
+        <w:t xml:space="preserve"> feed</w:t>
       </w:r>
     </w:p>
     <w:p>
@@ -1585,7 +1757,21 @@
         <w:rPr>
           <w:lang w:val="en-US"/>
         </w:rPr>
-        <w:t xml:space="preserve">Tries to eat food if available, otherwise tries to eat other entity, </w:t>
+        <w:t xml:space="preserve">Tries to eat food if available, otherwise </w:t>
+      </w:r>
+      <w:proofErr w:type="gramStart"/>
+      <w:r>
+        <w:rPr>
+          <w:lang w:val="en-US"/>
+        </w:rPr>
+        <w:t>tries</w:t>
+      </w:r>
+      <w:proofErr w:type="gramEnd"/>
+      <w:r>
+        <w:rPr>
+          <w:lang w:val="en-US"/>
+        </w:rPr>
+        <w:t xml:space="preserve"> to eat other entity, </w:t>
       </w:r>
       <w:r>
         <w:rPr>
@@ -1603,7 +1789,23 @@
         <w:rPr>
           <w:lang w:val="en-US"/>
         </w:rPr>
-        <w:t>dies if it cant feed</w:t>
+        <w:t xml:space="preserve">dies if it </w:t>
+      </w:r>
+      <w:proofErr w:type="spellStart"/>
+      <w:proofErr w:type="gramStart"/>
+      <w:r>
+        <w:rPr>
+          <w:lang w:val="en-US"/>
+        </w:rPr>
+        <w:t>cant</w:t>
+      </w:r>
+      <w:proofErr w:type="spellEnd"/>
+      <w:proofErr w:type="gramEnd"/>
+      <w:r>
+        <w:rPr>
+          <w:lang w:val="en-US"/>
+        </w:rPr>
+        <w:t xml:space="preserve"> feed</w:t>
       </w:r>
     </w:p>
     <w:p>
@@ -1613,12 +1815,11 @@
           <w:lang w:val="en-US"/>
         </w:rPr>
       </w:pPr>
-      <w:bookmarkStart w:id="10" w:name="_Toc217212982"/>
-      <w:r>
-        <w:rPr>
-          <w:lang w:val="en-US"/>
-        </w:rPr>
-        <w:lastRenderedPageBreak/>
+      <w:bookmarkStart w:id="10" w:name="_Toc217216987"/>
+      <w:r>
+        <w:rPr>
+          <w:lang w:val="en-US"/>
+        </w:rPr>
         <w:t>Visualization</w:t>
       </w:r>
       <w:bookmarkEnd w:id="10"/>
@@ -1630,6 +1831,7 @@
           <w:lang w:val="en-US"/>
         </w:rPr>
       </w:pPr>
+      <w:bookmarkStart w:id="11" w:name="_Toc217216988"/>
       <w:r>
         <w:rPr>
           <w:lang w:val="en-US"/>
@@ -1642,10 +1844,10 @@
         </w:rPr>
         <w:t xml:space="preserve"> (MVP)</w:t>
       </w:r>
-    </w:p>
-    <w:p>
-      <w:pPr>
-        <w:pStyle w:val="Heading2"/>
+      <w:bookmarkEnd w:id="11"/>
+    </w:p>
+    <w:p>
+      <w:pPr>
         <w:rPr>
           <w:lang w:val="en-US"/>
         </w:rPr>
@@ -1712,12 +1914,15 @@
           <w:lang w:val="en-US"/>
         </w:rPr>
       </w:pPr>
-      <w:r>
-        <w:rPr>
-          <w:lang w:val="en-US"/>
-        </w:rPr>
+      <w:bookmarkStart w:id="12" w:name="_Toc217216989"/>
+      <w:r>
+        <w:rPr>
+          <w:lang w:val="en-US"/>
+        </w:rPr>
+        <w:lastRenderedPageBreak/>
         <w:t>Advanced Graph Display</w:t>
       </w:r>
+      <w:bookmarkEnd w:id="12"/>
     </w:p>
     <w:p>
       <w:pPr>

</xml_diff>